<commit_message>
Adding files for Lab 3 - Music Corp Request-response Communication.
</commit_message>
<xml_diff>
--- a/Assignments/Labs_Assignments/CSCI391_Microservices_Lab3_MicroserviceCommunicationStyles/CSCI391_Microservices_Lab3_MusicCorpRequestResponseCommunication.docx
+++ b/Assignments/Labs_Assignments/CSCI391_Microservices_Lab3_MicroserviceCommunicationStyles/CSCI391_Microservices_Lab3_MusicCorpRequestResponseCommunication.docx
@@ -402,8 +402,16 @@
       </w:pPr>
       <w:r>
         <w:lastRenderedPageBreak/>
-        <w:t>Get the order-processor-api and warehouse-api microservices from the GitHub repository</w:t>
-      </w:r>
+        <w:t xml:space="preserve">Get the order-processor-api and warehouse-api microservices from the </w:t>
+      </w:r>
+      <w:hyperlink r:id="rId12" w:history="1">
+        <w:r>
+          <w:rPr>
+            <w:rStyle w:val="Hyperlink"/>
+          </w:rPr>
+          <w:t>GitHub repository</w:t>
+        </w:r>
+      </w:hyperlink>
       <w:r>
         <w:t xml:space="preserve"> on your local machine </w:t>
       </w:r>
@@ -437,7 +445,7 @@
                     <pic:cNvPicPr/>
                   </pic:nvPicPr>
                   <pic:blipFill>
-                    <a:blip r:embed="rId12"/>
+                    <a:blip r:embed="rId13"/>
                     <a:stretch>
                       <a:fillRect/>
                     </a:stretch>
@@ -514,24 +522,12 @@
       <w:r>
         <w:t xml:space="preserve"> configuration values with the queue you created above, and the connection string available </w:t>
       </w:r>
-      <w:hyperlink r:id="rId13" w:anchor="@umconnectumt.onmicrosoft.com/asset/Microsoft_Azure_KeyVault/Secret/https://csci-391-vault.vault.azure.net/secrets/servicebusconnectionstring/10eee6fc32574dbf9ee65e3745e7ed52" w:history="1">
+      <w:hyperlink r:id="rId14" w:anchor="@umconnectumt.onmicrosoft.com/asset/Microsoft_Azure_KeyVault/Secret/https://csci-391-vault.vault.azure.net/secrets/servicebusconnectionstring/10eee6fc32574dbf9ee65e3745e7ed52" w:history="1">
         <w:r>
           <w:rPr>
             <w:rStyle w:val="Hyperlink"/>
           </w:rPr>
-          <w:t>he</w:t>
-        </w:r>
-        <w:r>
-          <w:rPr>
-            <w:rStyle w:val="Hyperlink"/>
-          </w:rPr>
-          <w:t>r</w:t>
-        </w:r>
-        <w:r>
-          <w:rPr>
-            <w:rStyle w:val="Hyperlink"/>
-          </w:rPr>
-          <w:t>e</w:t>
+          <w:t>here</w:t>
         </w:r>
       </w:hyperlink>
       <w:r>
@@ -568,7 +564,7 @@
                     <pic:cNvPicPr/>
                   </pic:nvPicPr>
                   <pic:blipFill>
-                    <a:blip r:embed="rId14"/>
+                    <a:blip r:embed="rId15"/>
                     <a:stretch>
                       <a:fillRect/>
                     </a:stretch>
@@ -623,7 +619,7 @@
       <w:r>
         <w:t xml:space="preserve"> with the queue you created above, and the connection string available </w:t>
       </w:r>
-      <w:hyperlink r:id="rId15" w:anchor="@umconnectumt.onmicrosoft.com/asset/Microsoft_Azure_KeyVault/Secret/https://csci-391-vault.vault.azure.net/secrets/servicebusconnectionstring/10eee6fc32574dbf9ee65e3745e7ed52" w:history="1">
+      <w:hyperlink r:id="rId16" w:anchor="@umconnectumt.onmicrosoft.com/asset/Microsoft_Azure_KeyVault/Secret/https://csci-391-vault.vault.azure.net/secrets/servicebusconnectionstring/10eee6fc32574dbf9ee65e3745e7ed52" w:history="1">
         <w:r>
           <w:rPr>
             <w:rStyle w:val="Hyperlink"/>
@@ -650,75 +646,6 @@
             <wp:extent cx="5943600" cy="2044065"/>
             <wp:effectExtent l="0" t="0" r="0" b="0"/>
             <wp:docPr id="8" name="Picture 8"/>
-            <wp:cNvGraphicFramePr>
-              <a:graphicFrameLocks xmlns:a="http://schemas.openxmlformats.org/drawingml/2006/main" noChangeAspect="1"/>
-            </wp:cNvGraphicFramePr>
-            <a:graphic xmlns:a="http://schemas.openxmlformats.org/drawingml/2006/main">
-              <a:graphicData uri="http://schemas.openxmlformats.org/drawingml/2006/picture">
-                <pic:pic xmlns:pic="http://schemas.openxmlformats.org/drawingml/2006/picture">
-                  <pic:nvPicPr>
-                    <pic:cNvPr id="1" name=""/>
-                    <pic:cNvPicPr/>
-                  </pic:nvPicPr>
-                  <pic:blipFill>
-                    <a:blip r:embed="rId16"/>
-                    <a:stretch>
-                      <a:fillRect/>
-                    </a:stretch>
-                  </pic:blipFill>
-                  <pic:spPr>
-                    <a:xfrm>
-                      <a:off x="0" y="0"/>
-                      <a:ext cx="5943600" cy="2044065"/>
-                    </a:xfrm>
-                    <a:prstGeom prst="rect">
-                      <a:avLst/>
-                    </a:prstGeom>
-                  </pic:spPr>
-                </pic:pic>
-              </a:graphicData>
-            </a:graphic>
-          </wp:inline>
-        </w:drawing>
-      </w:r>
-    </w:p>
-    <w:p>
-      <w:pPr>
-        <w:tabs>
-          <w:tab w:val="left" w:pos="2268"/>
-        </w:tabs>
-      </w:pPr>
-    </w:p>
-    <w:p>
-      <w:pPr>
-        <w:pStyle w:val="ListParagraph"/>
-        <w:numPr>
-          <w:ilvl w:val="0"/>
-          <w:numId w:val="1"/>
-        </w:numPr>
-        <w:tabs>
-          <w:tab w:val="left" w:pos="2268"/>
-        </w:tabs>
-      </w:pPr>
-      <w:r>
-        <w:t>Start each of the microservices by running OrderProcessorApiApplication.java and WarehouseApiApplication.java for order processor and warehouse microservices respectively (see below).</w:t>
-      </w:r>
-    </w:p>
-    <w:p>
-      <w:pPr>
-        <w:tabs>
-          <w:tab w:val="left" w:pos="2268"/>
-        </w:tabs>
-      </w:pPr>
-      <w:r>
-        <w:rPr>
-          <w:noProof/>
-        </w:rPr>
-        <w:drawing>
-          <wp:inline distT="0" distB="0" distL="0" distR="0" wp14:anchorId="7720340D" wp14:editId="1B75DA41">
-            <wp:extent cx="6632481" cy="1577340"/>
-            <wp:effectExtent l="0" t="0" r="0" b="3810"/>
-            <wp:docPr id="2" name="Picture 2"/>
             <wp:cNvGraphicFramePr>
               <a:graphicFrameLocks xmlns:a="http://schemas.openxmlformats.org/drawingml/2006/main" noChangeAspect="1"/>
             </wp:cNvGraphicFramePr>
@@ -738,7 +665,7 @@
                   <pic:spPr>
                     <a:xfrm>
                       <a:off x="0" y="0"/>
-                      <a:ext cx="6642962" cy="1579833"/>
+                      <a:ext cx="5943600" cy="2044065"/>
                     </a:xfrm>
                     <a:prstGeom prst="rect">
                       <a:avLst/>
@@ -760,20 +687,34 @@
     </w:p>
     <w:p>
       <w:pPr>
+        <w:pStyle w:val="ListParagraph"/>
+        <w:numPr>
+          <w:ilvl w:val="0"/>
+          <w:numId w:val="1"/>
+        </w:numPr>
         <w:tabs>
           <w:tab w:val="left" w:pos="2268"/>
         </w:tabs>
       </w:pPr>
       <w:r>
+        <w:t>Start each of the microservices by running OrderProcessorApiApplication.java and WarehouseApiApplication.java for order processor and warehouse microservices respectively (see below).</w:t>
+      </w:r>
+    </w:p>
+    <w:p>
+      <w:pPr>
+        <w:tabs>
+          <w:tab w:val="left" w:pos="2268"/>
+        </w:tabs>
+      </w:pPr>
+      <w:r>
         <w:rPr>
           <w:noProof/>
         </w:rPr>
-        <w:lastRenderedPageBreak/>
         <w:drawing>
-          <wp:inline distT="0" distB="0" distL="0" distR="0" wp14:anchorId="6F9AA242" wp14:editId="69B8F47F">
-            <wp:extent cx="6614160" cy="1508679"/>
-            <wp:effectExtent l="0" t="0" r="0" b="0"/>
-            <wp:docPr id="9" name="Picture 9"/>
+          <wp:inline distT="0" distB="0" distL="0" distR="0" wp14:anchorId="7720340D" wp14:editId="1B75DA41">
+            <wp:extent cx="6632481" cy="1577340"/>
+            <wp:effectExtent l="0" t="0" r="0" b="3810"/>
+            <wp:docPr id="2" name="Picture 2"/>
             <wp:cNvGraphicFramePr>
               <a:graphicFrameLocks xmlns:a="http://schemas.openxmlformats.org/drawingml/2006/main" noChangeAspect="1"/>
             </wp:cNvGraphicFramePr>
@@ -793,6 +734,61 @@
                   <pic:spPr>
                     <a:xfrm>
                       <a:off x="0" y="0"/>
+                      <a:ext cx="6642962" cy="1579833"/>
+                    </a:xfrm>
+                    <a:prstGeom prst="rect">
+                      <a:avLst/>
+                    </a:prstGeom>
+                  </pic:spPr>
+                </pic:pic>
+              </a:graphicData>
+            </a:graphic>
+          </wp:inline>
+        </w:drawing>
+      </w:r>
+    </w:p>
+    <w:p>
+      <w:pPr>
+        <w:tabs>
+          <w:tab w:val="left" w:pos="2268"/>
+        </w:tabs>
+      </w:pPr>
+    </w:p>
+    <w:p>
+      <w:pPr>
+        <w:tabs>
+          <w:tab w:val="left" w:pos="2268"/>
+        </w:tabs>
+      </w:pPr>
+      <w:r>
+        <w:rPr>
+          <w:noProof/>
+        </w:rPr>
+        <w:lastRenderedPageBreak/>
+        <w:drawing>
+          <wp:inline distT="0" distB="0" distL="0" distR="0" wp14:anchorId="6F9AA242" wp14:editId="69B8F47F">
+            <wp:extent cx="6614160" cy="1508679"/>
+            <wp:effectExtent l="0" t="0" r="0" b="0"/>
+            <wp:docPr id="9" name="Picture 9"/>
+            <wp:cNvGraphicFramePr>
+              <a:graphicFrameLocks xmlns:a="http://schemas.openxmlformats.org/drawingml/2006/main" noChangeAspect="1"/>
+            </wp:cNvGraphicFramePr>
+            <a:graphic xmlns:a="http://schemas.openxmlformats.org/drawingml/2006/main">
+              <a:graphicData uri="http://schemas.openxmlformats.org/drawingml/2006/picture">
+                <pic:pic xmlns:pic="http://schemas.openxmlformats.org/drawingml/2006/picture">
+                  <pic:nvPicPr>
+                    <pic:cNvPr id="1" name=""/>
+                    <pic:cNvPicPr/>
+                  </pic:nvPicPr>
+                  <pic:blipFill>
+                    <a:blip r:embed="rId19"/>
+                    <a:stretch>
+                      <a:fillRect/>
+                    </a:stretch>
+                  </pic:blipFill>
+                  <pic:spPr>
+                    <a:xfrm>
+                      <a:off x="0" y="0"/>
                       <a:ext cx="6630457" cy="1512396"/>
                     </a:xfrm>
                     <a:prstGeom prst="rect">
@@ -820,7 +816,7 @@
       <w:r>
         <w:t xml:space="preserve">Open Postman and create a POST request to </w:t>
       </w:r>
-      <w:hyperlink r:id="rId19" w:history="1">
+      <w:hyperlink r:id="rId20" w:history="1">
         <w:r>
           <w:rPr>
             <w:rStyle w:val="Hyperlink"/>
@@ -858,7 +854,7 @@
                     <pic:cNvPicPr/>
                   </pic:nvPicPr>
                   <pic:blipFill>
-                    <a:blip r:embed="rId20"/>
+                    <a:blip r:embed="rId21"/>
                     <a:stretch>
                       <a:fillRect/>
                     </a:stretch>
@@ -893,7 +889,7 @@
       <w:r>
         <w:t xml:space="preserve">Create a second POST request to </w:t>
       </w:r>
-      <w:hyperlink r:id="rId21" w:history="1">
+      <w:hyperlink r:id="rId22" w:history="1">
         <w:r>
           <w:rPr>
             <w:rStyle w:val="Hyperlink"/>
@@ -902,15 +898,7 @@
         </w:r>
       </w:hyperlink>
       <w:r>
-        <w:t xml:space="preserve"> with {} as the body (see below).  Send the request and verify a </w:t>
-      </w:r>
-      <w:proofErr w:type="gramStart"/>
-      <w:r>
-        <w:t>200 response</w:t>
-      </w:r>
-      <w:proofErr w:type="gramEnd"/>
-      <w:r>
-        <w:t xml:space="preserve"> code.</w:t>
+        <w:t xml:space="preserve"> with {} as the body (see below).  Send the request and verify a 200 response code.</w:t>
       </w:r>
     </w:p>
     <w:p>
@@ -929,63 +917,6 @@
             <wp:extent cx="5943600" cy="2966720"/>
             <wp:effectExtent l="0" t="0" r="0" b="5080"/>
             <wp:docPr id="11" name="Picture 11"/>
-            <wp:cNvGraphicFramePr>
-              <a:graphicFrameLocks xmlns:a="http://schemas.openxmlformats.org/drawingml/2006/main" noChangeAspect="1"/>
-            </wp:cNvGraphicFramePr>
-            <a:graphic xmlns:a="http://schemas.openxmlformats.org/drawingml/2006/main">
-              <a:graphicData uri="http://schemas.openxmlformats.org/drawingml/2006/picture">
-                <pic:pic xmlns:pic="http://schemas.openxmlformats.org/drawingml/2006/picture">
-                  <pic:nvPicPr>
-                    <pic:cNvPr id="1" name=""/>
-                    <pic:cNvPicPr/>
-                  </pic:nvPicPr>
-                  <pic:blipFill>
-                    <a:blip r:embed="rId22"/>
-                    <a:stretch>
-                      <a:fillRect/>
-                    </a:stretch>
-                  </pic:blipFill>
-                  <pic:spPr>
-                    <a:xfrm>
-                      <a:off x="0" y="0"/>
-                      <a:ext cx="5943600" cy="2966720"/>
-                    </a:xfrm>
-                    <a:prstGeom prst="rect">
-                      <a:avLst/>
-                    </a:prstGeom>
-                  </pic:spPr>
-                </pic:pic>
-              </a:graphicData>
-            </a:graphic>
-          </wp:inline>
-        </w:drawing>
-      </w:r>
-    </w:p>
-    <w:p>
-      <w:pPr>
-        <w:tabs>
-          <w:tab w:val="left" w:pos="2268"/>
-        </w:tabs>
-      </w:pPr>
-      <w:r>
-        <w:t>Also verify that the Warehouse microservice has successfully received the message from the Order Processor microservice (see below).</w:t>
-      </w:r>
-    </w:p>
-    <w:p>
-      <w:pPr>
-        <w:tabs>
-          <w:tab w:val="left" w:pos="2268"/>
-        </w:tabs>
-      </w:pPr>
-      <w:r>
-        <w:rPr>
-          <w:noProof/>
-        </w:rPr>
-        <w:drawing>
-          <wp:inline distT="0" distB="0" distL="0" distR="0" wp14:anchorId="28E68BA2" wp14:editId="1EB69DB3">
-            <wp:extent cx="5943600" cy="1271905"/>
-            <wp:effectExtent l="0" t="0" r="0" b="4445"/>
-            <wp:docPr id="12" name="Picture 12"/>
             <wp:cNvGraphicFramePr>
               <a:graphicFrameLocks xmlns:a="http://schemas.openxmlformats.org/drawingml/2006/main" noChangeAspect="1"/>
             </wp:cNvGraphicFramePr>
@@ -1005,6 +936,63 @@
                   <pic:spPr>
                     <a:xfrm>
                       <a:off x="0" y="0"/>
+                      <a:ext cx="5943600" cy="2966720"/>
+                    </a:xfrm>
+                    <a:prstGeom prst="rect">
+                      <a:avLst/>
+                    </a:prstGeom>
+                  </pic:spPr>
+                </pic:pic>
+              </a:graphicData>
+            </a:graphic>
+          </wp:inline>
+        </w:drawing>
+      </w:r>
+    </w:p>
+    <w:p>
+      <w:pPr>
+        <w:tabs>
+          <w:tab w:val="left" w:pos="2268"/>
+        </w:tabs>
+      </w:pPr>
+      <w:r>
+        <w:t>Also verify that the Warehouse microservice has successfully received the message from the Order Processor microservice (see below).</w:t>
+      </w:r>
+    </w:p>
+    <w:p>
+      <w:pPr>
+        <w:tabs>
+          <w:tab w:val="left" w:pos="2268"/>
+        </w:tabs>
+      </w:pPr>
+      <w:r>
+        <w:rPr>
+          <w:noProof/>
+        </w:rPr>
+        <w:drawing>
+          <wp:inline distT="0" distB="0" distL="0" distR="0" wp14:anchorId="28E68BA2" wp14:editId="1EB69DB3">
+            <wp:extent cx="5943600" cy="1271905"/>
+            <wp:effectExtent l="0" t="0" r="0" b="4445"/>
+            <wp:docPr id="12" name="Picture 12"/>
+            <wp:cNvGraphicFramePr>
+              <a:graphicFrameLocks xmlns:a="http://schemas.openxmlformats.org/drawingml/2006/main" noChangeAspect="1"/>
+            </wp:cNvGraphicFramePr>
+            <a:graphic xmlns:a="http://schemas.openxmlformats.org/drawingml/2006/main">
+              <a:graphicData uri="http://schemas.openxmlformats.org/drawingml/2006/picture">
+                <pic:pic xmlns:pic="http://schemas.openxmlformats.org/drawingml/2006/picture">
+                  <pic:nvPicPr>
+                    <pic:cNvPr id="1" name=""/>
+                    <pic:cNvPicPr/>
+                  </pic:nvPicPr>
+                  <pic:blipFill>
+                    <a:blip r:embed="rId24"/>
+                    <a:stretch>
+                      <a:fillRect/>
+                    </a:stretch>
+                  </pic:blipFill>
+                  <pic:spPr>
+                    <a:xfrm>
+                      <a:off x="0" y="0"/>
                       <a:ext cx="5943600" cy="1271905"/>
                     </a:xfrm>
                     <a:prstGeom prst="rect">
@@ -1070,7 +1058,7 @@
                     <pic:cNvPicPr/>
                   </pic:nvPicPr>
                   <pic:blipFill>
-                    <a:blip r:embed="rId24"/>
+                    <a:blip r:embed="rId25"/>
                     <a:stretch>
                       <a:fillRect/>
                     </a:stretch>

</xml_diff>

<commit_message>
Making Changes to Lab 3 for class Wednesday.
</commit_message>
<xml_diff>
--- a/Assignments/Labs_Assignments/CSCI391_Microservices_Lab3_MicroserviceCommunicationStyles/CSCI391_Microservices_Lab3_MusicCorpRequestResponseCommunication.docx
+++ b/Assignments/Labs_Assignments/CSCI391_Microservices_Lab3_MicroserviceCommunicationStyles/CSCI391_Microservices_Lab3_MusicCorpRequestResponseCommunication.docx
@@ -49,6 +49,8 @@
         <w:spacing w:before="100" w:beforeAutospacing="1" w:after="100" w:afterAutospacing="1" w:line="240" w:lineRule="auto"/>
         <w:rPr>
           <w:rFonts w:ascii="Times New Roman" w:eastAsia="Times New Roman" w:hAnsi="Times New Roman" w:cs="Times New Roman"/>
+          <w:b/>
+          <w:bCs/>
           <w:sz w:val="24"/>
           <w:szCs w:val="24"/>
         </w:rPr>
@@ -56,6 +58,8 @@
       <w:r>
         <w:rPr>
           <w:rFonts w:ascii="Times New Roman" w:eastAsia="Times New Roman" w:hAnsi="Times New Roman" w:cs="Times New Roman"/>
+          <w:b/>
+          <w:bCs/>
           <w:sz w:val="24"/>
           <w:szCs w:val="24"/>
         </w:rPr>
@@ -245,10 +249,10 @@
           <w:noProof/>
         </w:rPr>
         <w:drawing>
-          <wp:inline distT="0" distB="0" distL="0" distR="0" wp14:anchorId="7AB0407A" wp14:editId="2172A311">
-            <wp:extent cx="5943600" cy="1063625"/>
-            <wp:effectExtent l="0" t="0" r="0" b="3175"/>
-            <wp:docPr id="3" name="Picture 3"/>
+          <wp:inline distT="0" distB="0" distL="0" distR="0" wp14:anchorId="2B8F7D57" wp14:editId="31516F7E">
+            <wp:extent cx="5943600" cy="1036320"/>
+            <wp:effectExtent l="0" t="0" r="0" b="0"/>
+            <wp:docPr id="14" name="Picture 14"/>
             <wp:cNvGraphicFramePr>
               <a:graphicFrameLocks xmlns:a="http://schemas.openxmlformats.org/drawingml/2006/main" noChangeAspect="1"/>
             </wp:cNvGraphicFramePr>
@@ -268,7 +272,7 @@
                   <pic:spPr>
                     <a:xfrm>
                       <a:off x="0" y="0"/>
-                      <a:ext cx="5943600" cy="1063625"/>
+                      <a:ext cx="5943600" cy="1036320"/>
                     </a:xfrm>
                     <a:prstGeom prst="rect">
                       <a:avLst/>
@@ -520,9 +524,15 @@
         <w:t>message.sender.connectionstring</w:t>
       </w:r>
       <w:r>
-        <w:t xml:space="preserve"> configuration values with the queue you created above, and the connection string available </w:t>
-      </w:r>
-      <w:hyperlink r:id="rId14" w:anchor="@umconnectumt.onmicrosoft.com/asset/Microsoft_Azure_KeyVault/Secret/https://csci-391-vault.vault.azure.net/secrets/servicebusconnectionstring/10eee6fc32574dbf9ee65e3745e7ed52" w:history="1">
+        <w:t xml:space="preserve"> configuration values with the queue you created above, and the</w:t>
+      </w:r>
+      <w:r>
+        <w:t xml:space="preserve"> primary </w:t>
+      </w:r>
+      <w:r>
+        <w:t xml:space="preserve">connection string available </w:t>
+      </w:r>
+      <w:hyperlink r:id="rId14" w:anchor="@umconnectumt.onmicrosoft.com/resource/subscriptions/511b545a-6fe0-42bb-a62b-e0b9eec10deb/resourceGroups/developer/providers/Microsoft.ServiceBus/namespaces/csci-391-microservices/saskey" w:history="1">
         <w:r>
           <w:rPr>
             <w:rStyle w:val="Hyperlink"/>
@@ -539,9 +549,6 @@
         <w:tabs>
           <w:tab w:val="left" w:pos="1632"/>
         </w:tabs>
-        <w:rPr>
-          <w:noProof/>
-        </w:rPr>
       </w:pPr>
       <w:r>
         <w:rPr>
@@ -549,10 +556,10 @@
         </w:rPr>
         <w:lastRenderedPageBreak/>
         <w:drawing>
-          <wp:inline distT="0" distB="0" distL="0" distR="0" wp14:anchorId="7E38F1D6" wp14:editId="2F3E445C">
-            <wp:extent cx="5943600" cy="2149475"/>
-            <wp:effectExtent l="0" t="0" r="0" b="3175"/>
-            <wp:docPr id="7" name="Picture 7"/>
+          <wp:inline distT="0" distB="0" distL="0" distR="0" wp14:anchorId="3F246474" wp14:editId="71DE15D5">
+            <wp:extent cx="5943600" cy="2827655"/>
+            <wp:effectExtent l="0" t="0" r="0" b="0"/>
+            <wp:docPr id="15" name="Picture 15"/>
             <wp:cNvGraphicFramePr>
               <a:graphicFrameLocks xmlns:a="http://schemas.openxmlformats.org/drawingml/2006/main" noChangeAspect="1"/>
             </wp:cNvGraphicFramePr>
@@ -572,6 +579,56 @@
                   <pic:spPr>
                     <a:xfrm>
                       <a:off x="0" y="0"/>
+                      <a:ext cx="5943600" cy="2827655"/>
+                    </a:xfrm>
+                    <a:prstGeom prst="rect">
+                      <a:avLst/>
+                    </a:prstGeom>
+                  </pic:spPr>
+                </pic:pic>
+              </a:graphicData>
+            </a:graphic>
+          </wp:inline>
+        </w:drawing>
+      </w:r>
+    </w:p>
+    <w:p>
+      <w:pPr>
+        <w:tabs>
+          <w:tab w:val="left" w:pos="1632"/>
+        </w:tabs>
+        <w:rPr>
+          <w:noProof/>
+        </w:rPr>
+      </w:pPr>
+      <w:r>
+        <w:rPr>
+          <w:noProof/>
+        </w:rPr>
+        <w:drawing>
+          <wp:inline distT="0" distB="0" distL="0" distR="0" wp14:anchorId="7E38F1D6" wp14:editId="2F3E445C">
+            <wp:extent cx="5943600" cy="2149475"/>
+            <wp:effectExtent l="0" t="0" r="0" b="3175"/>
+            <wp:docPr id="7" name="Picture 7"/>
+            <wp:cNvGraphicFramePr>
+              <a:graphicFrameLocks xmlns:a="http://schemas.openxmlformats.org/drawingml/2006/main" noChangeAspect="1"/>
+            </wp:cNvGraphicFramePr>
+            <a:graphic xmlns:a="http://schemas.openxmlformats.org/drawingml/2006/main">
+              <a:graphicData uri="http://schemas.openxmlformats.org/drawingml/2006/picture">
+                <pic:pic xmlns:pic="http://schemas.openxmlformats.org/drawingml/2006/picture">
+                  <pic:nvPicPr>
+                    <pic:cNvPr id="1" name=""/>
+                    <pic:cNvPicPr/>
+                  </pic:nvPicPr>
+                  <pic:blipFill>
+                    <a:blip r:embed="rId16"/>
+                    <a:stretch>
+                      <a:fillRect/>
+                    </a:stretch>
+                  </pic:blipFill>
+                  <pic:spPr>
+                    <a:xfrm>
+                      <a:off x="0" y="0"/>
                       <a:ext cx="5943600" cy="2149475"/>
                     </a:xfrm>
                     <a:prstGeom prst="rect">
@@ -617,9 +674,15 @@
         <w:t>message.receiver.connectionstring</w:t>
       </w:r>
       <w:r>
-        <w:t xml:space="preserve"> with the queue you created above, and the connection string available </w:t>
-      </w:r>
-      <w:hyperlink r:id="rId16" w:anchor="@umconnectumt.onmicrosoft.com/asset/Microsoft_Azure_KeyVault/Secret/https://csci-391-vault.vault.azure.net/secrets/servicebusconnectionstring/10eee6fc32574dbf9ee65e3745e7ed52" w:history="1">
+        <w:t xml:space="preserve"> with the queue you created above, and the</w:t>
+      </w:r>
+      <w:r>
+        <w:t xml:space="preserve"> primary </w:t>
+      </w:r>
+      <w:r>
+        <w:t xml:space="preserve">connection string available </w:t>
+      </w:r>
+      <w:hyperlink r:id="rId17" w:anchor="@umconnectumt.onmicrosoft.com/resource/subscriptions/511b545a-6fe0-42bb-a62b-e0b9eec10deb/resourceGroups/developer/providers/Microsoft.ServiceBus/namespaces/csci-391-microservices/saskey" w:history="1">
         <w:r>
           <w:rPr>
             <w:rStyle w:val="Hyperlink"/>
@@ -641,11 +704,12 @@
         <w:rPr>
           <w:noProof/>
         </w:rPr>
+        <w:lastRenderedPageBreak/>
         <w:drawing>
-          <wp:inline distT="0" distB="0" distL="0" distR="0" wp14:anchorId="12ADA14E" wp14:editId="6867AA1E">
-            <wp:extent cx="5943600" cy="2044065"/>
+          <wp:inline distT="0" distB="0" distL="0" distR="0" wp14:anchorId="62A7B112" wp14:editId="556BB5AE">
+            <wp:extent cx="5943600" cy="2827655"/>
             <wp:effectExtent l="0" t="0" r="0" b="0"/>
-            <wp:docPr id="8" name="Picture 8"/>
+            <wp:docPr id="16" name="Picture 16"/>
             <wp:cNvGraphicFramePr>
               <a:graphicFrameLocks xmlns:a="http://schemas.openxmlformats.org/drawingml/2006/main" noChangeAspect="1"/>
             </wp:cNvGraphicFramePr>
@@ -657,7 +721,7 @@
                     <pic:cNvPicPr/>
                   </pic:nvPicPr>
                   <pic:blipFill>
-                    <a:blip r:embed="rId17"/>
+                    <a:blip r:embed="rId15"/>
                     <a:stretch>
                       <a:fillRect/>
                     </a:stretch>
@@ -665,7 +729,7 @@
                   <pic:spPr>
                     <a:xfrm>
                       <a:off x="0" y="0"/>
-                      <a:ext cx="5943600" cy="2044065"/>
+                      <a:ext cx="5943600" cy="2827655"/>
                     </a:xfrm>
                     <a:prstGeom prst="rect">
                       <a:avLst/>
@@ -684,37 +748,15 @@
           <w:tab w:val="left" w:pos="2268"/>
         </w:tabs>
       </w:pPr>
-    </w:p>
-    <w:p>
-      <w:pPr>
-        <w:pStyle w:val="ListParagraph"/>
-        <w:numPr>
-          <w:ilvl w:val="0"/>
-          <w:numId w:val="1"/>
-        </w:numPr>
-        <w:tabs>
-          <w:tab w:val="left" w:pos="2268"/>
-        </w:tabs>
-      </w:pPr>
-      <w:r>
-        <w:t>Start each of the microservices by running OrderProcessorApiApplication.java and WarehouseApiApplication.java for order processor and warehouse microservices respectively (see below).</w:t>
-      </w:r>
-    </w:p>
-    <w:p>
-      <w:pPr>
-        <w:tabs>
-          <w:tab w:val="left" w:pos="2268"/>
-        </w:tabs>
-      </w:pPr>
       <w:r>
         <w:rPr>
           <w:noProof/>
         </w:rPr>
         <w:drawing>
-          <wp:inline distT="0" distB="0" distL="0" distR="0" wp14:anchorId="7720340D" wp14:editId="1B75DA41">
-            <wp:extent cx="6632481" cy="1577340"/>
-            <wp:effectExtent l="0" t="0" r="0" b="3810"/>
-            <wp:docPr id="2" name="Picture 2"/>
+          <wp:inline distT="0" distB="0" distL="0" distR="0" wp14:anchorId="12ADA14E" wp14:editId="6867AA1E">
+            <wp:extent cx="5943600" cy="2044065"/>
+            <wp:effectExtent l="0" t="0" r="0" b="0"/>
+            <wp:docPr id="8" name="Picture 8"/>
             <wp:cNvGraphicFramePr>
               <a:graphicFrameLocks xmlns:a="http://schemas.openxmlformats.org/drawingml/2006/main" noChangeAspect="1"/>
             </wp:cNvGraphicFramePr>
@@ -734,7 +776,7 @@
                   <pic:spPr>
                     <a:xfrm>
                       <a:off x="0" y="0"/>
-                      <a:ext cx="6642962" cy="1579833"/>
+                      <a:ext cx="5943600" cy="2044065"/>
                     </a:xfrm>
                     <a:prstGeom prst="rect">
                       <a:avLst/>
@@ -756,20 +798,34 @@
     </w:p>
     <w:p>
       <w:pPr>
+        <w:pStyle w:val="ListParagraph"/>
+        <w:numPr>
+          <w:ilvl w:val="0"/>
+          <w:numId w:val="1"/>
+        </w:numPr>
         <w:tabs>
           <w:tab w:val="left" w:pos="2268"/>
         </w:tabs>
       </w:pPr>
       <w:r>
+        <w:t>Start each of the microservices by running OrderProcessorApiApplication.java and WarehouseApiApplication.java for order processor and warehouse microservices respectively (see below).</w:t>
+      </w:r>
+    </w:p>
+    <w:p>
+      <w:pPr>
+        <w:tabs>
+          <w:tab w:val="left" w:pos="2268"/>
+        </w:tabs>
+      </w:pPr>
+      <w:r>
         <w:rPr>
           <w:noProof/>
         </w:rPr>
-        <w:lastRenderedPageBreak/>
         <w:drawing>
-          <wp:inline distT="0" distB="0" distL="0" distR="0" wp14:anchorId="6F9AA242" wp14:editId="69B8F47F">
-            <wp:extent cx="6614160" cy="1508679"/>
-            <wp:effectExtent l="0" t="0" r="0" b="0"/>
-            <wp:docPr id="9" name="Picture 9"/>
+          <wp:inline distT="0" distB="0" distL="0" distR="0" wp14:anchorId="7720340D" wp14:editId="1B75DA41">
+            <wp:extent cx="6632481" cy="1577340"/>
+            <wp:effectExtent l="0" t="0" r="0" b="3810"/>
+            <wp:docPr id="2" name="Picture 2"/>
             <wp:cNvGraphicFramePr>
               <a:graphicFrameLocks xmlns:a="http://schemas.openxmlformats.org/drawingml/2006/main" noChangeAspect="1"/>
             </wp:cNvGraphicFramePr>
@@ -789,6 +845,61 @@
                   <pic:spPr>
                     <a:xfrm>
                       <a:off x="0" y="0"/>
+                      <a:ext cx="6642962" cy="1579833"/>
+                    </a:xfrm>
+                    <a:prstGeom prst="rect">
+                      <a:avLst/>
+                    </a:prstGeom>
+                  </pic:spPr>
+                </pic:pic>
+              </a:graphicData>
+            </a:graphic>
+          </wp:inline>
+        </w:drawing>
+      </w:r>
+    </w:p>
+    <w:p>
+      <w:pPr>
+        <w:tabs>
+          <w:tab w:val="left" w:pos="2268"/>
+        </w:tabs>
+      </w:pPr>
+    </w:p>
+    <w:p>
+      <w:pPr>
+        <w:tabs>
+          <w:tab w:val="left" w:pos="2268"/>
+        </w:tabs>
+      </w:pPr>
+      <w:r>
+        <w:rPr>
+          <w:noProof/>
+        </w:rPr>
+        <w:lastRenderedPageBreak/>
+        <w:drawing>
+          <wp:inline distT="0" distB="0" distL="0" distR="0" wp14:anchorId="6F9AA242" wp14:editId="69B8F47F">
+            <wp:extent cx="6614160" cy="1508679"/>
+            <wp:effectExtent l="0" t="0" r="0" b="0"/>
+            <wp:docPr id="9" name="Picture 9"/>
+            <wp:cNvGraphicFramePr>
+              <a:graphicFrameLocks xmlns:a="http://schemas.openxmlformats.org/drawingml/2006/main" noChangeAspect="1"/>
+            </wp:cNvGraphicFramePr>
+            <a:graphic xmlns:a="http://schemas.openxmlformats.org/drawingml/2006/main">
+              <a:graphicData uri="http://schemas.openxmlformats.org/drawingml/2006/picture">
+                <pic:pic xmlns:pic="http://schemas.openxmlformats.org/drawingml/2006/picture">
+                  <pic:nvPicPr>
+                    <pic:cNvPr id="1" name=""/>
+                    <pic:cNvPicPr/>
+                  </pic:nvPicPr>
+                  <pic:blipFill>
+                    <a:blip r:embed="rId20"/>
+                    <a:stretch>
+                      <a:fillRect/>
+                    </a:stretch>
+                  </pic:blipFill>
+                  <pic:spPr>
+                    <a:xfrm>
+                      <a:off x="0" y="0"/>
                       <a:ext cx="6630457" cy="1512396"/>
                     </a:xfrm>
                     <a:prstGeom prst="rect">
@@ -816,7 +927,7 @@
       <w:r>
         <w:t xml:space="preserve">Open Postman and create a POST request to </w:t>
       </w:r>
-      <w:hyperlink r:id="rId20" w:history="1">
+      <w:hyperlink r:id="rId21" w:history="1">
         <w:r>
           <w:rPr>
             <w:rStyle w:val="Hyperlink"/>
@@ -854,7 +965,7 @@
                     <pic:cNvPicPr/>
                   </pic:nvPicPr>
                   <pic:blipFill>
-                    <a:blip r:embed="rId21"/>
+                    <a:blip r:embed="rId22"/>
                     <a:stretch>
                       <a:fillRect/>
                     </a:stretch>
@@ -889,7 +1000,7 @@
       <w:r>
         <w:t xml:space="preserve">Create a second POST request to </w:t>
       </w:r>
-      <w:hyperlink r:id="rId22" w:history="1">
+      <w:hyperlink r:id="rId23" w:history="1">
         <w:r>
           <w:rPr>
             <w:rStyle w:val="Hyperlink"/>
@@ -898,7 +1009,13 @@
         </w:r>
       </w:hyperlink>
       <w:r>
-        <w:t xml:space="preserve"> with {} as the body (see below).  Send the request and verify a 200 response code.</w:t>
+        <w:t xml:space="preserve"> with {} as the body (see below).  Send the request and verify a </w:t>
+      </w:r>
+      <w:r>
+        <w:t>200-response</w:t>
+      </w:r>
+      <w:r>
+        <w:t xml:space="preserve"> code.</w:t>
       </w:r>
     </w:p>
     <w:p>
@@ -917,63 +1034,6 @@
             <wp:extent cx="5943600" cy="2966720"/>
             <wp:effectExtent l="0" t="0" r="0" b="5080"/>
             <wp:docPr id="11" name="Picture 11"/>
-            <wp:cNvGraphicFramePr>
-              <a:graphicFrameLocks xmlns:a="http://schemas.openxmlformats.org/drawingml/2006/main" noChangeAspect="1"/>
-            </wp:cNvGraphicFramePr>
-            <a:graphic xmlns:a="http://schemas.openxmlformats.org/drawingml/2006/main">
-              <a:graphicData uri="http://schemas.openxmlformats.org/drawingml/2006/picture">
-                <pic:pic xmlns:pic="http://schemas.openxmlformats.org/drawingml/2006/picture">
-                  <pic:nvPicPr>
-                    <pic:cNvPr id="1" name=""/>
-                    <pic:cNvPicPr/>
-                  </pic:nvPicPr>
-                  <pic:blipFill>
-                    <a:blip r:embed="rId23"/>
-                    <a:stretch>
-                      <a:fillRect/>
-                    </a:stretch>
-                  </pic:blipFill>
-                  <pic:spPr>
-                    <a:xfrm>
-                      <a:off x="0" y="0"/>
-                      <a:ext cx="5943600" cy="2966720"/>
-                    </a:xfrm>
-                    <a:prstGeom prst="rect">
-                      <a:avLst/>
-                    </a:prstGeom>
-                  </pic:spPr>
-                </pic:pic>
-              </a:graphicData>
-            </a:graphic>
-          </wp:inline>
-        </w:drawing>
-      </w:r>
-    </w:p>
-    <w:p>
-      <w:pPr>
-        <w:tabs>
-          <w:tab w:val="left" w:pos="2268"/>
-        </w:tabs>
-      </w:pPr>
-      <w:r>
-        <w:t>Also verify that the Warehouse microservice has successfully received the message from the Order Processor microservice (see below).</w:t>
-      </w:r>
-    </w:p>
-    <w:p>
-      <w:pPr>
-        <w:tabs>
-          <w:tab w:val="left" w:pos="2268"/>
-        </w:tabs>
-      </w:pPr>
-      <w:r>
-        <w:rPr>
-          <w:noProof/>
-        </w:rPr>
-        <w:drawing>
-          <wp:inline distT="0" distB="0" distL="0" distR="0" wp14:anchorId="28E68BA2" wp14:editId="1EB69DB3">
-            <wp:extent cx="5943600" cy="1271905"/>
-            <wp:effectExtent l="0" t="0" r="0" b="4445"/>
-            <wp:docPr id="12" name="Picture 12"/>
             <wp:cNvGraphicFramePr>
               <a:graphicFrameLocks xmlns:a="http://schemas.openxmlformats.org/drawingml/2006/main" noChangeAspect="1"/>
             </wp:cNvGraphicFramePr>
@@ -993,7 +1053,7 @@
                   <pic:spPr>
                     <a:xfrm>
                       <a:off x="0" y="0"/>
-                      <a:ext cx="5943600" cy="1271905"/>
+                      <a:ext cx="5943600" cy="2966720"/>
                     </a:xfrm>
                     <a:prstGeom prst="rect">
                       <a:avLst/>
@@ -1008,27 +1068,12 @@
     </w:p>
     <w:p>
       <w:pPr>
-        <w:pStyle w:val="ListParagraph"/>
-        <w:numPr>
-          <w:ilvl w:val="0"/>
-          <w:numId w:val="1"/>
-        </w:numPr>
         <w:tabs>
           <w:tab w:val="left" w:pos="2268"/>
         </w:tabs>
       </w:pPr>
       <w:r>
-        <w:t xml:space="preserve">Modify the Warehouse microservice to send a response message (to a new queue </w:t>
-      </w:r>
-      <w:r>
-        <w:rPr>
-          <w:i/>
-          <w:iCs/>
-        </w:rPr>
-        <w:t xml:space="preserve">stockreserved </w:t>
-      </w:r>
-      <w:r>
-        <w:t>followed by your net id).  Modify Order Processor microservice to receive that response message and print out something like above.  Your final microservice should be reflective of the following architecture (see below).</w:t>
+        <w:t>Also verify that the Warehouse microservice has successfully received the message from the Order Processor microservice (see below).</w:t>
       </w:r>
     </w:p>
     <w:p>
@@ -1041,12 +1086,11 @@
         <w:rPr>
           <w:noProof/>
         </w:rPr>
-        <w:lastRenderedPageBreak/>
         <w:drawing>
-          <wp:inline distT="0" distB="0" distL="0" distR="0" wp14:anchorId="34622E83" wp14:editId="213369BA">
-            <wp:extent cx="5943600" cy="5585460"/>
-            <wp:effectExtent l="0" t="0" r="0" b="0"/>
-            <wp:docPr id="13" name="Picture 13"/>
+          <wp:inline distT="0" distB="0" distL="0" distR="0" wp14:anchorId="28E68BA2" wp14:editId="1EB69DB3">
+            <wp:extent cx="5943600" cy="1271905"/>
+            <wp:effectExtent l="0" t="0" r="0" b="4445"/>
+            <wp:docPr id="12" name="Picture 12"/>
             <wp:cNvGraphicFramePr>
               <a:graphicFrameLocks xmlns:a="http://schemas.openxmlformats.org/drawingml/2006/main" noChangeAspect="1"/>
             </wp:cNvGraphicFramePr>
@@ -1066,6 +1110,102 @@
                   <pic:spPr>
                     <a:xfrm>
                       <a:off x="0" y="0"/>
+                      <a:ext cx="5943600" cy="1271905"/>
+                    </a:xfrm>
+                    <a:prstGeom prst="rect">
+                      <a:avLst/>
+                    </a:prstGeom>
+                  </pic:spPr>
+                </pic:pic>
+              </a:graphicData>
+            </a:graphic>
+          </wp:inline>
+        </w:drawing>
+      </w:r>
+    </w:p>
+    <w:p>
+      <w:pPr>
+        <w:tabs>
+          <w:tab w:val="left" w:pos="2268"/>
+        </w:tabs>
+      </w:pPr>
+    </w:p>
+    <w:p>
+      <w:pPr>
+        <w:tabs>
+          <w:tab w:val="left" w:pos="2268"/>
+        </w:tabs>
+        <w:rPr>
+          <w:b/>
+          <w:bCs/>
+        </w:rPr>
+      </w:pPr>
+      <w:r>
+        <w:rPr>
+          <w:b/>
+          <w:bCs/>
+        </w:rPr>
+        <w:t xml:space="preserve">FOR YOU TO DO – </w:t>
+      </w:r>
+    </w:p>
+    <w:p>
+      <w:pPr>
+        <w:tabs>
+          <w:tab w:val="left" w:pos="2268"/>
+        </w:tabs>
+      </w:pPr>
+      <w:r>
+        <w:t xml:space="preserve">Modify the Warehouse microservice to send a response message (to a new queue </w:t>
+      </w:r>
+      <w:r>
+        <w:rPr>
+          <w:i/>
+          <w:iCs/>
+        </w:rPr>
+        <w:t xml:space="preserve">stockreserved </w:t>
+      </w:r>
+      <w:r>
+        <w:t>followed by your net id).  Modify Order Processor microservice to receive that response message and print out something like above.  Your final microservice should be reflective of the following architecture (see below).</w:t>
+      </w:r>
+    </w:p>
+    <w:p>
+      <w:pPr>
+        <w:tabs>
+          <w:tab w:val="left" w:pos="2268"/>
+        </w:tabs>
+        <w:rPr>
+          <w:noProof/>
+        </w:rPr>
+      </w:pPr>
+      <w:r>
+        <w:rPr>
+          <w:noProof/>
+        </w:rPr>
+        <w:lastRenderedPageBreak/>
+        <w:drawing>
+          <wp:inline distT="0" distB="0" distL="0" distR="0" wp14:anchorId="34622E83" wp14:editId="213369BA">
+            <wp:extent cx="5943600" cy="5585460"/>
+            <wp:effectExtent l="0" t="0" r="0" b="0"/>
+            <wp:docPr id="13" name="Picture 13"/>
+            <wp:cNvGraphicFramePr>
+              <a:graphicFrameLocks xmlns:a="http://schemas.openxmlformats.org/drawingml/2006/main" noChangeAspect="1"/>
+            </wp:cNvGraphicFramePr>
+            <a:graphic xmlns:a="http://schemas.openxmlformats.org/drawingml/2006/main">
+              <a:graphicData uri="http://schemas.openxmlformats.org/drawingml/2006/picture">
+                <pic:pic xmlns:pic="http://schemas.openxmlformats.org/drawingml/2006/picture">
+                  <pic:nvPicPr>
+                    <pic:cNvPr id="1" name=""/>
+                    <pic:cNvPicPr/>
+                  </pic:nvPicPr>
+                  <pic:blipFill>
+                    <a:blip r:embed="rId26"/>
+                    <a:stretch>
+                      <a:fillRect/>
+                    </a:stretch>
+                  </pic:blipFill>
+                  <pic:spPr>
+                    <a:xfrm>
+                      <a:off x="0" y="0"/>
                       <a:ext cx="5943600" cy="5585460"/>
                     </a:xfrm>
                     <a:prstGeom prst="rect">
@@ -1077,6 +1217,24 @@
             </a:graphic>
           </wp:inline>
         </w:drawing>
+      </w:r>
+    </w:p>
+    <w:p>
+      <w:pPr>
+        <w:tabs>
+          <w:tab w:val="left" w:pos="7344"/>
+        </w:tabs>
+        <w:rPr>
+          <w:i/>
+          <w:iCs/>
+        </w:rPr>
+      </w:pPr>
+      <w:r>
+        <w:rPr>
+          <w:i/>
+          <w:iCs/>
+        </w:rPr>
+        <w:t>Please submit your modified microservices in a Lab3.zip folder to Canvas.</w:t>
       </w:r>
     </w:p>
     <w:sectPr>

</xml_diff>